<commit_message>
Create folder for .drawio files and imgs, update project scope
</commit_message>
<xml_diff>
--- a/project_scope.docx
+++ b/project_scope.docx
@@ -33,7 +33,7 @@
         </w:rPr>
         <w:t xml:space="preserve">Library </w:t>
       </w:r>
-      <w:bookmarkStart w:id="0" w:name="page33R_mcid24"/>
+      <w:bookmarkStart w:name="page33R_mcid24" w:id="0"/>
       <w:bookmarkEnd w:id="0"/>
       <w:r>
         <w:rPr>
@@ -74,7 +74,15 @@
           <w:sz w:val="28"/>
           <w:szCs w:val="28"/>
         </w:rPr>
-        <w:t>Visitor Account</w:t>
+        <w:t xml:space="preserve">Student </w:t>
+      </w:r>
+      <w:r>
+        <w:rPr>
+          <w:rFonts w:ascii="Arial" w:hAnsi="Arial"/>
+          <w:sz w:val="28"/>
+          <w:szCs w:val="28"/>
+        </w:rPr>
+        <w:t>Account</w:t>
       </w:r>
     </w:p>
     <w:p>
@@ -96,33 +104,15 @@
           <w:sz w:val="28"/>
           <w:szCs w:val="28"/>
         </w:rPr>
-        <w:t>Create account</w:t>
-      </w:r>
-      <w:r>
-        <w:rPr>
-          <w:rFonts w:ascii="Arial" w:hAnsi="Arial"/>
-          <w:sz w:val="28"/>
-          <w:szCs w:val="28"/>
-        </w:rPr>
-        <w:t xml:space="preserve"> if not </w:t>
-      </w:r>
-      <w:proofErr w:type="gramStart"/>
-      <w:r>
-        <w:rPr>
-          <w:rFonts w:ascii="Arial" w:hAnsi="Arial"/>
-          <w:sz w:val="28"/>
-          <w:szCs w:val="28"/>
-        </w:rPr>
-        <w:t>student</w:t>
-      </w:r>
-      <w:proofErr w:type="gramEnd"/>
-      <w:r>
-        <w:rPr>
-          <w:rFonts w:ascii="Arial" w:hAnsi="Arial"/>
-          <w:sz w:val="28"/>
-          <w:szCs w:val="28"/>
-        </w:rPr>
-        <w:t xml:space="preserve"> </w:t>
+        <w:t xml:space="preserve">Login </w:t>
+      </w:r>
+      <w:r>
+        <w:rPr>
+          <w:rFonts w:ascii="Arial" w:hAnsi="Arial"/>
+          <w:sz w:val="28"/>
+          <w:szCs w:val="28"/>
+        </w:rPr>
+        <w:t>to website</w:t>
       </w:r>
     </w:p>
     <w:p>
@@ -144,169 +134,7 @@
           <w:sz w:val="28"/>
           <w:szCs w:val="28"/>
         </w:rPr>
-        <w:t>Update email if not student</w:t>
-      </w:r>
-    </w:p>
-    <w:p>
-      <w:pPr>
-        <w:pStyle w:val="ListParagraph"/>
-        <w:numPr>
-          <w:ilvl w:val="1"/>
-          <w:numId w:val="1"/>
-        </w:numPr>
-        <w:rPr>
-          <w:rFonts w:ascii="Arial" w:hAnsi="Arial"/>
-          <w:sz w:val="28"/>
-          <w:szCs w:val="28"/>
-        </w:rPr>
-      </w:pPr>
-      <w:r>
-        <w:rPr>
-          <w:rFonts w:ascii="Arial" w:hAnsi="Arial"/>
-          <w:sz w:val="28"/>
-          <w:szCs w:val="28"/>
-        </w:rPr>
-        <w:t xml:space="preserve">Renew </w:t>
-      </w:r>
-      <w:r>
-        <w:rPr>
-          <w:rFonts w:ascii="Arial" w:hAnsi="Arial"/>
-          <w:sz w:val="28"/>
-          <w:szCs w:val="28"/>
-        </w:rPr>
-        <w:t xml:space="preserve">library </w:t>
-      </w:r>
-      <w:r>
-        <w:rPr>
-          <w:rFonts w:ascii="Arial" w:hAnsi="Arial"/>
-          <w:sz w:val="28"/>
-          <w:szCs w:val="28"/>
-        </w:rPr>
-        <w:t xml:space="preserve">membership if not </w:t>
-      </w:r>
-      <w:proofErr w:type="gramStart"/>
-      <w:r>
-        <w:rPr>
-          <w:rFonts w:ascii="Arial" w:hAnsi="Arial"/>
-          <w:sz w:val="28"/>
-          <w:szCs w:val="28"/>
-        </w:rPr>
-        <w:t>student</w:t>
-      </w:r>
-      <w:proofErr w:type="gramEnd"/>
-    </w:p>
-    <w:p>
-      <w:pPr>
-        <w:pStyle w:val="ListParagraph"/>
-        <w:numPr>
-          <w:ilvl w:val="1"/>
-          <w:numId w:val="1"/>
-        </w:numPr>
-        <w:rPr>
-          <w:rFonts w:ascii="Arial" w:hAnsi="Arial"/>
-          <w:sz w:val="28"/>
-          <w:szCs w:val="28"/>
-        </w:rPr>
-      </w:pPr>
-      <w:r>
-        <w:rPr>
-          <w:rFonts w:ascii="Arial" w:hAnsi="Arial"/>
-          <w:sz w:val="28"/>
-          <w:szCs w:val="28"/>
-        </w:rPr>
-        <w:t xml:space="preserve">Cancel </w:t>
-      </w:r>
-      <w:r>
-        <w:rPr>
-          <w:rFonts w:ascii="Arial" w:hAnsi="Arial"/>
-          <w:sz w:val="28"/>
-          <w:szCs w:val="28"/>
-        </w:rPr>
-        <w:t xml:space="preserve">library </w:t>
-      </w:r>
-      <w:r>
-        <w:rPr>
-          <w:rFonts w:ascii="Arial" w:hAnsi="Arial"/>
-          <w:sz w:val="28"/>
-          <w:szCs w:val="28"/>
-        </w:rPr>
-        <w:t xml:space="preserve">membership if not </w:t>
-      </w:r>
-      <w:proofErr w:type="gramStart"/>
-      <w:r>
-        <w:rPr>
-          <w:rFonts w:ascii="Arial" w:hAnsi="Arial"/>
-          <w:sz w:val="28"/>
-          <w:szCs w:val="28"/>
-        </w:rPr>
-        <w:t>student</w:t>
-      </w:r>
-      <w:proofErr w:type="gramEnd"/>
-    </w:p>
-    <w:p>
-      <w:pPr>
-        <w:pStyle w:val="ListParagraph"/>
-        <w:numPr>
-          <w:ilvl w:val="1"/>
-          <w:numId w:val="1"/>
-        </w:numPr>
-        <w:rPr>
-          <w:rFonts w:ascii="Arial" w:hAnsi="Arial"/>
-          <w:sz w:val="28"/>
-          <w:szCs w:val="28"/>
-        </w:rPr>
-      </w:pPr>
-      <w:r>
-        <w:rPr>
-          <w:rFonts w:ascii="Arial" w:hAnsi="Arial"/>
-          <w:sz w:val="28"/>
-          <w:szCs w:val="28"/>
-        </w:rPr>
-        <w:t>Update password</w:t>
-      </w:r>
-    </w:p>
-    <w:p>
-      <w:pPr>
-        <w:pStyle w:val="ListParagraph"/>
-        <w:numPr>
-          <w:ilvl w:val="1"/>
-          <w:numId w:val="1"/>
-        </w:numPr>
-        <w:rPr>
-          <w:rFonts w:ascii="Arial" w:hAnsi="Arial"/>
-          <w:sz w:val="28"/>
-          <w:szCs w:val="28"/>
-        </w:rPr>
-      </w:pPr>
-      <w:r>
-        <w:rPr>
-          <w:rFonts w:ascii="Arial" w:hAnsi="Arial"/>
-          <w:sz w:val="28"/>
-          <w:szCs w:val="28"/>
-        </w:rPr>
-        <w:t>Login as user</w:t>
-      </w:r>
-    </w:p>
-    <w:p>
-      <w:pPr>
-        <w:pStyle w:val="ListParagraph"/>
-        <w:numPr>
-          <w:ilvl w:val="1"/>
-          <w:numId w:val="1"/>
-        </w:numPr>
-        <w:rPr>
-          <w:rFonts w:ascii="Arial" w:hAnsi="Arial"/>
-          <w:sz w:val="28"/>
-          <w:szCs w:val="28"/>
-        </w:rPr>
-      </w:pPr>
-      <w:r>
-        <w:rPr>
-          <w:rFonts w:ascii="Arial" w:hAnsi="Arial"/>
-          <w:sz w:val="28"/>
-          <w:szCs w:val="28"/>
-        </w:rPr>
-        <w:t>Login as guest</w:t>
+        <w:t>Pay fines</w:t>
       </w:r>
     </w:p>
     <w:p>
@@ -2317,14 +2145,6 @@
         </w:rPr>
         <w:t>Study Room Reservation</w:t>
       </w:r>
-      <w:r>
-        <w:rPr>
-          <w:rFonts w:ascii="Arial" w:hAnsi="Arial"/>
-          <w:sz w:val="28"/>
-          <w:szCs w:val="28"/>
-        </w:rPr>
-        <w:t xml:space="preserve"> for Students</w:t>
-      </w:r>
     </w:p>
     <w:p>
       <w:pPr>
@@ -2544,7 +2364,7 @@
       </w:pPr>
     </w:p>
     <w:sectPr>
-      <w:pgSz w:w="12240" w:h="15840"/>
+      <w:pgSz w:w="12240" w:h="15840" w:orient="portrait"/>
       <w:pgMar w:top="1134" w:right="1134" w:bottom="1134" w:left="1134" w:header="0" w:footer="0" w:gutter="0"/>
       <w:cols w:space="720"/>
       <w:formProt w:val="0"/>
@@ -2652,7 +2472,7 @@
   <w:docDefaults>
     <w:rPrDefault>
       <w:rPr>
-        <w:rFonts w:ascii="Liberation Serif" w:eastAsia="Noto Serif CJK SC" w:hAnsi="Liberation Serif" w:cs="FreeSans"/>
+        <w:rFonts w:ascii="Liberation Serif" w:hAnsi="Liberation Serif" w:eastAsia="Noto Serif CJK SC" w:cs="FreeSans"/>
         <w:kern w:val="2"/>
         <w:sz w:val="24"/>
         <w:szCs w:val="24"/>
@@ -2668,14 +2488,14 @@
   <w:latentStyles w:defLockedState="0" w:defUIPriority="99" w:defSemiHidden="0" w:defUnhideWhenUsed="0" w:defQFormat="0" w:count="376">
     <w:lsdException w:name="Normal" w:uiPriority="0" w:qFormat="1"/>
     <w:lsdException w:name="heading 1" w:uiPriority="9" w:qFormat="1"/>
-    <w:lsdException w:name="heading 2" w:semiHidden="1" w:uiPriority="9" w:unhideWhenUsed="1" w:qFormat="1"/>
-    <w:lsdException w:name="heading 3" w:semiHidden="1" w:uiPriority="9" w:unhideWhenUsed="1" w:qFormat="1"/>
-    <w:lsdException w:name="heading 4" w:semiHidden="1" w:uiPriority="9" w:unhideWhenUsed="1" w:qFormat="1"/>
-    <w:lsdException w:name="heading 5" w:semiHidden="1" w:uiPriority="9" w:unhideWhenUsed="1" w:qFormat="1"/>
-    <w:lsdException w:name="heading 6" w:semiHidden="1" w:uiPriority="9" w:unhideWhenUsed="1" w:qFormat="1"/>
-    <w:lsdException w:name="heading 7" w:semiHidden="1" w:uiPriority="9" w:unhideWhenUsed="1" w:qFormat="1"/>
-    <w:lsdException w:name="heading 8" w:semiHidden="1" w:uiPriority="9" w:unhideWhenUsed="1" w:qFormat="1"/>
-    <w:lsdException w:name="heading 9" w:semiHidden="1" w:uiPriority="9" w:unhideWhenUsed="1" w:qFormat="1"/>
+    <w:lsdException w:name="heading 2" w:uiPriority="9" w:semiHidden="1" w:unhideWhenUsed="1" w:qFormat="1"/>
+    <w:lsdException w:name="heading 3" w:uiPriority="9" w:semiHidden="1" w:unhideWhenUsed="1" w:qFormat="1"/>
+    <w:lsdException w:name="heading 4" w:uiPriority="9" w:semiHidden="1" w:unhideWhenUsed="1" w:qFormat="1"/>
+    <w:lsdException w:name="heading 5" w:uiPriority="9" w:semiHidden="1" w:unhideWhenUsed="1" w:qFormat="1"/>
+    <w:lsdException w:name="heading 6" w:uiPriority="9" w:semiHidden="1" w:unhideWhenUsed="1" w:qFormat="1"/>
+    <w:lsdException w:name="heading 7" w:uiPriority="9" w:semiHidden="1" w:unhideWhenUsed="1" w:qFormat="1"/>
+    <w:lsdException w:name="heading 8" w:uiPriority="9" w:semiHidden="1" w:unhideWhenUsed="1" w:qFormat="1"/>
+    <w:lsdException w:name="heading 9" w:uiPriority="9" w:semiHidden="1" w:unhideWhenUsed="1" w:qFormat="1"/>
     <w:lsdException w:name="index 1" w:semiHidden="1" w:unhideWhenUsed="1"/>
     <w:lsdException w:name="index 2" w:semiHidden="1" w:unhideWhenUsed="1"/>
     <w:lsdException w:name="index 3" w:semiHidden="1" w:unhideWhenUsed="1"/>
@@ -2685,22 +2505,22 @@
     <w:lsdException w:name="index 7" w:semiHidden="1" w:unhideWhenUsed="1"/>
     <w:lsdException w:name="index 8" w:semiHidden="1" w:unhideWhenUsed="1"/>
     <w:lsdException w:name="index 9" w:semiHidden="1" w:unhideWhenUsed="1"/>
-    <w:lsdException w:name="toc 1" w:semiHidden="1" w:uiPriority="39" w:unhideWhenUsed="1"/>
-    <w:lsdException w:name="toc 2" w:semiHidden="1" w:uiPriority="39" w:unhideWhenUsed="1"/>
-    <w:lsdException w:name="toc 3" w:semiHidden="1" w:uiPriority="39" w:unhideWhenUsed="1"/>
-    <w:lsdException w:name="toc 4" w:semiHidden="1" w:uiPriority="39" w:unhideWhenUsed="1"/>
-    <w:lsdException w:name="toc 5" w:semiHidden="1" w:uiPriority="39" w:unhideWhenUsed="1"/>
-    <w:lsdException w:name="toc 6" w:semiHidden="1" w:uiPriority="39" w:unhideWhenUsed="1"/>
-    <w:lsdException w:name="toc 7" w:semiHidden="1" w:uiPriority="39" w:unhideWhenUsed="1"/>
-    <w:lsdException w:name="toc 8" w:semiHidden="1" w:uiPriority="39" w:unhideWhenUsed="1"/>
-    <w:lsdException w:name="toc 9" w:semiHidden="1" w:uiPriority="39" w:unhideWhenUsed="1"/>
+    <w:lsdException w:name="toc 1" w:uiPriority="39" w:semiHidden="1" w:unhideWhenUsed="1"/>
+    <w:lsdException w:name="toc 2" w:uiPriority="39" w:semiHidden="1" w:unhideWhenUsed="1"/>
+    <w:lsdException w:name="toc 3" w:uiPriority="39" w:semiHidden="1" w:unhideWhenUsed="1"/>
+    <w:lsdException w:name="toc 4" w:uiPriority="39" w:semiHidden="1" w:unhideWhenUsed="1"/>
+    <w:lsdException w:name="toc 5" w:uiPriority="39" w:semiHidden="1" w:unhideWhenUsed="1"/>
+    <w:lsdException w:name="toc 6" w:uiPriority="39" w:semiHidden="1" w:unhideWhenUsed="1"/>
+    <w:lsdException w:name="toc 7" w:uiPriority="39" w:semiHidden="1" w:unhideWhenUsed="1"/>
+    <w:lsdException w:name="toc 8" w:uiPriority="39" w:semiHidden="1" w:unhideWhenUsed="1"/>
+    <w:lsdException w:name="toc 9" w:uiPriority="39" w:semiHidden="1" w:unhideWhenUsed="1"/>
     <w:lsdException w:name="Normal Indent" w:semiHidden="1" w:unhideWhenUsed="1"/>
     <w:lsdException w:name="footnote text" w:semiHidden="1" w:unhideWhenUsed="1"/>
     <w:lsdException w:name="annotation text" w:semiHidden="1" w:unhideWhenUsed="1"/>
     <w:lsdException w:name="header" w:semiHidden="1" w:unhideWhenUsed="1"/>
     <w:lsdException w:name="footer" w:semiHidden="1" w:unhideWhenUsed="1"/>
     <w:lsdException w:name="index heading" w:semiHidden="1" w:unhideWhenUsed="1"/>
-    <w:lsdException w:name="caption" w:semiHidden="1" w:uiPriority="35" w:unhideWhenUsed="1" w:qFormat="1"/>
+    <w:lsdException w:name="caption" w:uiPriority="35" w:semiHidden="1" w:unhideWhenUsed="1" w:qFormat="1"/>
     <w:lsdException w:name="table of figures" w:semiHidden="1" w:unhideWhenUsed="1"/>
     <w:lsdException w:name="envelope address" w:semiHidden="1" w:unhideWhenUsed="1"/>
     <w:lsdException w:name="envelope return" w:semiHidden="1" w:unhideWhenUsed="1"/>
@@ -2731,7 +2551,7 @@
     <w:lsdException w:name="Title" w:uiPriority="10" w:qFormat="1"/>
     <w:lsdException w:name="Closing" w:semiHidden="1" w:unhideWhenUsed="1"/>
     <w:lsdException w:name="Signature" w:semiHidden="1" w:unhideWhenUsed="1"/>
-    <w:lsdException w:name="Default Paragraph Font" w:semiHidden="1" w:uiPriority="1" w:unhideWhenUsed="1"/>
+    <w:lsdException w:name="Default Paragraph Font" w:uiPriority="1" w:semiHidden="1" w:unhideWhenUsed="1"/>
     <w:lsdException w:name="Body Text" w:semiHidden="1" w:unhideWhenUsed="1"/>
     <w:lsdException w:name="Body Text Indent" w:semiHidden="1" w:unhideWhenUsed="1"/>
     <w:lsdException w:name="List Continue" w:semiHidden="1" w:unhideWhenUsed="1"/>
@@ -2931,8 +2751,8 @@
     <w:lsdException w:name="Subtle Reference" w:uiPriority="31" w:qFormat="1"/>
     <w:lsdException w:name="Intense Reference" w:uiPriority="32" w:qFormat="1"/>
     <w:lsdException w:name="Book Title" w:uiPriority="33" w:qFormat="1"/>
-    <w:lsdException w:name="Bibliography" w:semiHidden="1" w:uiPriority="37" w:unhideWhenUsed="1"/>
-    <w:lsdException w:name="TOC Heading" w:semiHidden="1" w:uiPriority="39" w:unhideWhenUsed="1" w:qFormat="1"/>
+    <w:lsdException w:name="Bibliography" w:uiPriority="37" w:semiHidden="1" w:unhideWhenUsed="1"/>
+    <w:lsdException w:name="TOC Heading" w:uiPriority="39" w:semiHidden="1" w:unhideWhenUsed="1" w:qFormat="1"/>
     <w:lsdException w:name="Plain Table 1" w:uiPriority="41"/>
     <w:lsdException w:name="Plain Table 2" w:uiPriority="42"/>
     <w:lsdException w:name="Plain Table 3" w:uiPriority="43"/>
@@ -3043,17 +2863,17 @@
     <w:lsdException w:name="Unresolved Mention" w:semiHidden="1" w:unhideWhenUsed="1"/>
     <w:lsdException w:name="Smart Link" w:semiHidden="1" w:unhideWhenUsed="1"/>
   </w:latentStyles>
-  <w:style w:type="paragraph" w:default="1" w:styleId="Normal">
+  <w:style w:type="paragraph" w:styleId="Normal" w:default="1">
     <w:name w:val="Normal"/>
     <w:qFormat/>
   </w:style>
-  <w:style w:type="character" w:default="1" w:styleId="DefaultParagraphFont">
+  <w:style w:type="character" w:styleId="DefaultParagraphFont" w:default="1">
     <w:name w:val="Default Paragraph Font"/>
     <w:uiPriority w:val="1"/>
     <w:semiHidden/>
     <w:unhideWhenUsed/>
   </w:style>
-  <w:style w:type="table" w:default="1" w:styleId="TableNormal">
+  <w:style w:type="table" w:styleId="TableNormal" w:default="1">
     <w:name w:val="Normal Table"/>
     <w:uiPriority w:val="99"/>
     <w:semiHidden/>
@@ -3068,13 +2888,13 @@
       </w:tblCellMar>
     </w:tblPr>
   </w:style>
-  <w:style w:type="numbering" w:default="1" w:styleId="NoList">
+  <w:style w:type="numbering" w:styleId="NoList" w:default="1">
     <w:name w:val="No List"/>
     <w:uiPriority w:val="99"/>
     <w:semiHidden/>
     <w:unhideWhenUsed/>
   </w:style>
-  <w:style w:type="paragraph" w:customStyle="1" w:styleId="Heading">
+  <w:style w:type="paragraph" w:styleId="Heading" w:customStyle="1">
     <w:name w:val="Heading"/>
     <w:basedOn w:val="Normal"/>
     <w:next w:val="BodyText"/>
@@ -3084,7 +2904,7 @@
       <w:spacing w:before="240" w:after="120"/>
     </w:pPr>
     <w:rPr>
-      <w:rFonts w:ascii="Liberation Sans" w:eastAsia="Noto Sans CJK SC" w:hAnsi="Liberation Sans"/>
+      <w:rFonts w:ascii="Liberation Sans" w:hAnsi="Liberation Sans" w:eastAsia="Noto Sans CJK SC"/>
       <w:sz w:val="28"/>
       <w:szCs w:val="28"/>
     </w:rPr>
@@ -3113,7 +2933,7 @@
       <w:iCs/>
     </w:rPr>
   </w:style>
-  <w:style w:type="paragraph" w:customStyle="1" w:styleId="Index">
+  <w:style w:type="paragraph" w:styleId="Index" w:customStyle="1">
     <w:name w:val="Index"/>
     <w:basedOn w:val="Normal"/>
     <w:qFormat/>

</xml_diff>

<commit_message>
Update project scope and class diagrams
</commit_message>
<xml_diff>
--- a/project_scope.docx
+++ b/project_scope.docx
@@ -554,7 +554,23 @@
           <w:sz w:val="28"/>
           <w:szCs w:val="28"/>
         </w:rPr>
-        <w:t xml:space="preserve"> query</w:t>
+        <w:t xml:space="preserve"> </w:t>
+      </w:r>
+      <w:r>
+        <w:rPr>
+          <w:rFonts w:ascii="Arial" w:hAnsi="Arial"/>
+          <w:sz w:val="28"/>
+          <w:szCs w:val="28"/>
+        </w:rPr>
+        <w:t xml:space="preserve">search </w:t>
+      </w:r>
+      <w:r>
+        <w:rPr>
+          <w:rFonts w:ascii="Arial" w:hAnsi="Arial"/>
+          <w:sz w:val="28"/>
+          <w:szCs w:val="28"/>
+        </w:rPr>
+        <w:t>query</w:t>
       </w:r>
     </w:p>
     <w:p>
@@ -1669,6 +1685,432 @@
         </w:rPr>
         <w:t>Notate</w:t>
       </w:r>
+    </w:p>
+    <w:p>
+      <w:pPr>
+        <w:pStyle w:val="ListParagraph"/>
+        <w:numPr>
+          <w:ilvl w:val="2"/>
+          <w:numId w:val="1"/>
+        </w:numPr>
+        <w:rPr>
+          <w:rFonts w:ascii="Arial" w:hAnsi="Arial"/>
+          <w:sz w:val="28"/>
+          <w:szCs w:val="28"/>
+        </w:rPr>
+      </w:pPr>
+      <w:r>
+        <w:rPr>
+          <w:rFonts w:ascii="Arial" w:hAnsi="Arial"/>
+          <w:sz w:val="28"/>
+          <w:szCs w:val="28"/>
+        </w:rPr>
+        <w:t xml:space="preserve">Add text </w:t>
+      </w:r>
+      <w:proofErr w:type="gramStart"/>
+      <w:r>
+        <w:rPr>
+          <w:rFonts w:ascii="Arial" w:hAnsi="Arial"/>
+          <w:sz w:val="28"/>
+          <w:szCs w:val="28"/>
+        </w:rPr>
+        <w:t>note</w:t>
+      </w:r>
+      <w:proofErr w:type="gramEnd"/>
+    </w:p>
+    <w:p>
+      <w:pPr>
+        <w:pStyle w:val="ListParagraph"/>
+        <w:numPr>
+          <w:ilvl w:val="2"/>
+          <w:numId w:val="1"/>
+        </w:numPr>
+        <w:rPr>
+          <w:rFonts w:ascii="Arial" w:hAnsi="Arial"/>
+          <w:sz w:val="28"/>
+          <w:szCs w:val="28"/>
+        </w:rPr>
+      </w:pPr>
+      <w:r>
+        <w:rPr>
+          <w:rFonts w:ascii="Arial" w:hAnsi="Arial"/>
+          <w:sz w:val="28"/>
+          <w:szCs w:val="28"/>
+        </w:rPr>
+        <w:t xml:space="preserve">Edit text </w:t>
+      </w:r>
+      <w:proofErr w:type="gramStart"/>
+      <w:r>
+        <w:rPr>
+          <w:rFonts w:ascii="Arial" w:hAnsi="Arial"/>
+          <w:sz w:val="28"/>
+          <w:szCs w:val="28"/>
+        </w:rPr>
+        <w:t>note</w:t>
+      </w:r>
+      <w:proofErr w:type="gramEnd"/>
+    </w:p>
+    <w:p>
+      <w:pPr>
+        <w:pStyle w:val="ListParagraph"/>
+        <w:numPr>
+          <w:ilvl w:val="2"/>
+          <w:numId w:val="1"/>
+        </w:numPr>
+        <w:rPr>
+          <w:rFonts w:ascii="Arial" w:hAnsi="Arial"/>
+          <w:sz w:val="28"/>
+          <w:szCs w:val="28"/>
+        </w:rPr>
+      </w:pPr>
+      <w:r>
+        <w:rPr>
+          <w:rFonts w:ascii="Arial" w:hAnsi="Arial"/>
+          <w:sz w:val="28"/>
+          <w:szCs w:val="28"/>
+        </w:rPr>
+        <w:t xml:space="preserve">Delete text </w:t>
+      </w:r>
+      <w:proofErr w:type="gramStart"/>
+      <w:r>
+        <w:rPr>
+          <w:rFonts w:ascii="Arial" w:hAnsi="Arial"/>
+          <w:sz w:val="28"/>
+          <w:szCs w:val="28"/>
+        </w:rPr>
+        <w:t>note</w:t>
+      </w:r>
+      <w:proofErr w:type="gramEnd"/>
+    </w:p>
+    <w:p>
+      <w:pPr>
+        <w:pStyle w:val="ListParagraph"/>
+        <w:numPr>
+          <w:ilvl w:val="1"/>
+          <w:numId w:val="1"/>
+        </w:numPr>
+        <w:rPr>
+          <w:rFonts w:ascii="Arial" w:hAnsi="Arial"/>
+          <w:sz w:val="28"/>
+          <w:szCs w:val="28"/>
+        </w:rPr>
+      </w:pPr>
+      <w:r>
+        <w:rPr>
+          <w:rFonts w:ascii="Arial" w:hAnsi="Arial"/>
+          <w:sz w:val="28"/>
+          <w:szCs w:val="28"/>
+        </w:rPr>
+        <w:t>B</w:t>
+      </w:r>
+      <w:r>
+        <w:rPr>
+          <w:rFonts w:ascii="Arial" w:hAnsi="Arial"/>
+          <w:sz w:val="28"/>
+          <w:szCs w:val="28"/>
+        </w:rPr>
+        <w:t>ookmark</w:t>
+      </w:r>
+      <w:r>
+        <w:rPr>
+          <w:rFonts w:ascii="Arial" w:hAnsi="Arial"/>
+          <w:sz w:val="28"/>
+          <w:szCs w:val="28"/>
+        </w:rPr>
+        <w:t xml:space="preserve"> book</w:t>
+      </w:r>
+      <w:r>
+        <w:rPr>
+          <w:rFonts w:ascii="Arial" w:hAnsi="Arial"/>
+          <w:sz w:val="28"/>
+          <w:szCs w:val="28"/>
+        </w:rPr>
+        <w:t xml:space="preserve"> pa</w:t>
+      </w:r>
+      <w:r>
+        <w:rPr>
+          <w:rFonts w:ascii="Arial" w:hAnsi="Arial"/>
+          <w:sz w:val="28"/>
+          <w:szCs w:val="28"/>
+        </w:rPr>
+        <w:t>ge</w:t>
+      </w:r>
+    </w:p>
+    <w:p>
+      <w:pPr>
+        <w:pStyle w:val="ListParagraph"/>
+        <w:numPr>
+          <w:ilvl w:val="2"/>
+          <w:numId w:val="1"/>
+        </w:numPr>
+        <w:rPr>
+          <w:rFonts w:ascii="Arial" w:hAnsi="Arial"/>
+          <w:sz w:val="28"/>
+          <w:szCs w:val="28"/>
+        </w:rPr>
+      </w:pPr>
+      <w:r>
+        <w:rPr>
+          <w:rFonts w:ascii="Arial" w:hAnsi="Arial"/>
+          <w:sz w:val="28"/>
+          <w:szCs w:val="28"/>
+        </w:rPr>
+        <w:t xml:space="preserve">Add </w:t>
+      </w:r>
+      <w:proofErr w:type="gramStart"/>
+      <w:r>
+        <w:rPr>
+          <w:rFonts w:ascii="Arial" w:hAnsi="Arial"/>
+          <w:sz w:val="28"/>
+          <w:szCs w:val="28"/>
+        </w:rPr>
+        <w:t>bookmark</w:t>
+      </w:r>
+      <w:proofErr w:type="gramEnd"/>
+    </w:p>
+    <w:p>
+      <w:pPr>
+        <w:pStyle w:val="ListParagraph"/>
+        <w:numPr>
+          <w:ilvl w:val="2"/>
+          <w:numId w:val="1"/>
+        </w:numPr>
+        <w:rPr>
+          <w:rFonts w:ascii="Arial" w:hAnsi="Arial"/>
+          <w:sz w:val="28"/>
+          <w:szCs w:val="28"/>
+        </w:rPr>
+      </w:pPr>
+      <w:r>
+        <w:rPr>
+          <w:rFonts w:ascii="Arial" w:hAnsi="Arial"/>
+          <w:sz w:val="28"/>
+          <w:szCs w:val="28"/>
+        </w:rPr>
+        <w:t xml:space="preserve">Edit </w:t>
+      </w:r>
+      <w:proofErr w:type="gramStart"/>
+      <w:r>
+        <w:rPr>
+          <w:rFonts w:ascii="Arial" w:hAnsi="Arial"/>
+          <w:sz w:val="28"/>
+          <w:szCs w:val="28"/>
+        </w:rPr>
+        <w:t>bookmark</w:t>
+      </w:r>
+      <w:proofErr w:type="gramEnd"/>
+    </w:p>
+    <w:p>
+      <w:pPr>
+        <w:pStyle w:val="ListParagraph"/>
+        <w:numPr>
+          <w:ilvl w:val="2"/>
+          <w:numId w:val="1"/>
+        </w:numPr>
+        <w:rPr>
+          <w:rFonts w:ascii="Arial" w:hAnsi="Arial"/>
+          <w:sz w:val="28"/>
+          <w:szCs w:val="28"/>
+        </w:rPr>
+      </w:pPr>
+      <w:r>
+        <w:rPr>
+          <w:rFonts w:ascii="Arial" w:hAnsi="Arial"/>
+          <w:sz w:val="28"/>
+          <w:szCs w:val="28"/>
+        </w:rPr>
+        <w:t xml:space="preserve">Delete </w:t>
+      </w:r>
+      <w:proofErr w:type="gramStart"/>
+      <w:r>
+        <w:rPr>
+          <w:rFonts w:ascii="Arial" w:hAnsi="Arial"/>
+          <w:sz w:val="28"/>
+          <w:szCs w:val="28"/>
+        </w:rPr>
+        <w:t>bookmark</w:t>
+      </w:r>
+      <w:proofErr w:type="gramEnd"/>
+    </w:p>
+    <w:p>
+      <w:pPr>
+        <w:pStyle w:val="ListParagraph"/>
+        <w:numPr>
+          <w:ilvl w:val="1"/>
+          <w:numId w:val="1"/>
+        </w:numPr>
+        <w:rPr>
+          <w:rFonts w:ascii="Arial" w:hAnsi="Arial"/>
+          <w:sz w:val="28"/>
+          <w:szCs w:val="28"/>
+        </w:rPr>
+      </w:pPr>
+      <w:r>
+        <w:rPr>
+          <w:rFonts w:ascii="Arial" w:hAnsi="Arial"/>
+          <w:sz w:val="28"/>
+          <w:szCs w:val="28"/>
+        </w:rPr>
+        <w:t>H</w:t>
+      </w:r>
+      <w:r>
+        <w:rPr>
+          <w:rFonts w:ascii="Arial" w:hAnsi="Arial"/>
+          <w:sz w:val="28"/>
+          <w:szCs w:val="28"/>
+        </w:rPr>
+        <w:t xml:space="preserve">ighlight text </w:t>
+      </w:r>
+      <w:proofErr w:type="gramStart"/>
+      <w:r>
+        <w:rPr>
+          <w:rFonts w:ascii="Arial" w:hAnsi="Arial"/>
+          <w:sz w:val="28"/>
+          <w:szCs w:val="28"/>
+        </w:rPr>
+        <w:t>passage</w:t>
+      </w:r>
+      <w:proofErr w:type="gramEnd"/>
+    </w:p>
+    <w:p>
+      <w:pPr>
+        <w:pStyle w:val="ListParagraph"/>
+        <w:numPr>
+          <w:ilvl w:val="2"/>
+          <w:numId w:val="1"/>
+        </w:numPr>
+        <w:rPr>
+          <w:rFonts w:ascii="Arial" w:hAnsi="Arial"/>
+          <w:sz w:val="28"/>
+          <w:szCs w:val="28"/>
+        </w:rPr>
+      </w:pPr>
+      <w:r>
+        <w:rPr>
+          <w:rFonts w:ascii="Arial" w:hAnsi="Arial"/>
+          <w:sz w:val="28"/>
+          <w:szCs w:val="28"/>
+        </w:rPr>
+        <w:t xml:space="preserve">Add </w:t>
+      </w:r>
+      <w:proofErr w:type="gramStart"/>
+      <w:r>
+        <w:rPr>
+          <w:rFonts w:ascii="Arial" w:hAnsi="Arial"/>
+          <w:sz w:val="28"/>
+          <w:szCs w:val="28"/>
+        </w:rPr>
+        <w:t>highlight</w:t>
+      </w:r>
+      <w:proofErr w:type="gramEnd"/>
+    </w:p>
+    <w:p>
+      <w:pPr>
+        <w:pStyle w:val="ListParagraph"/>
+        <w:numPr>
+          <w:ilvl w:val="2"/>
+          <w:numId w:val="1"/>
+        </w:numPr>
+        <w:rPr>
+          <w:rFonts w:ascii="Arial" w:hAnsi="Arial"/>
+          <w:sz w:val="28"/>
+          <w:szCs w:val="28"/>
+        </w:rPr>
+      </w:pPr>
+      <w:r>
+        <w:rPr>
+          <w:rFonts w:ascii="Arial" w:hAnsi="Arial"/>
+          <w:sz w:val="28"/>
+          <w:szCs w:val="28"/>
+        </w:rPr>
+        <w:t xml:space="preserve">Edit </w:t>
+      </w:r>
+      <w:proofErr w:type="gramStart"/>
+      <w:r>
+        <w:rPr>
+          <w:rFonts w:ascii="Arial" w:hAnsi="Arial"/>
+          <w:sz w:val="28"/>
+          <w:szCs w:val="28"/>
+        </w:rPr>
+        <w:t>highlight</w:t>
+      </w:r>
+      <w:proofErr w:type="gramEnd"/>
+    </w:p>
+    <w:p>
+      <w:pPr>
+        <w:pStyle w:val="ListParagraph"/>
+        <w:numPr>
+          <w:ilvl w:val="2"/>
+          <w:numId w:val="1"/>
+        </w:numPr>
+        <w:rPr>
+          <w:rFonts w:ascii="Arial" w:hAnsi="Arial"/>
+          <w:sz w:val="28"/>
+          <w:szCs w:val="28"/>
+        </w:rPr>
+      </w:pPr>
+      <w:r>
+        <w:rPr>
+          <w:rFonts w:ascii="Arial" w:hAnsi="Arial"/>
+          <w:sz w:val="28"/>
+          <w:szCs w:val="28"/>
+        </w:rPr>
+        <w:t xml:space="preserve">Delete </w:t>
+      </w:r>
+      <w:proofErr w:type="gramStart"/>
+      <w:r>
+        <w:rPr>
+          <w:rFonts w:ascii="Arial" w:hAnsi="Arial"/>
+          <w:sz w:val="28"/>
+          <w:szCs w:val="28"/>
+        </w:rPr>
+        <w:t>highlight</w:t>
+      </w:r>
+      <w:proofErr w:type="gramEnd"/>
+    </w:p>
+    <w:p>
+      <w:pPr>
+        <w:pStyle w:val="ListParagraph"/>
+        <w:numPr>
+          <w:ilvl w:val="0"/>
+          <w:numId w:val="1"/>
+        </w:numPr>
+        <w:rPr>
+          <w:rFonts w:ascii="Arial" w:hAnsi="Arial"/>
+          <w:sz w:val="28"/>
+          <w:szCs w:val="28"/>
+        </w:rPr>
+      </w:pPr>
+      <w:r>
+        <w:rPr>
+          <w:rFonts w:ascii="Arial" w:hAnsi="Arial"/>
+          <w:sz w:val="28"/>
+          <w:szCs w:val="28"/>
+        </w:rPr>
+        <w:t>Study Room Reservation</w:t>
+      </w:r>
+    </w:p>
+    <w:p>
+      <w:pPr>
+        <w:pStyle w:val="ListParagraph"/>
+        <w:numPr>
+          <w:ilvl w:val="1"/>
+          <w:numId w:val="1"/>
+        </w:numPr>
+        <w:rPr>
+          <w:rFonts w:ascii="Arial" w:hAnsi="Arial"/>
+          <w:sz w:val="28"/>
+          <w:szCs w:val="28"/>
+        </w:rPr>
+      </w:pPr>
+      <w:r>
+        <w:rPr>
+          <w:rFonts w:ascii="Arial" w:hAnsi="Arial"/>
+          <w:sz w:val="28"/>
+          <w:szCs w:val="28"/>
+        </w:rPr>
+        <w:t>Search available</w:t>
+      </w:r>
       <w:r>
         <w:rPr>
           <w:rFonts w:ascii="Arial" w:hAnsi="Arial"/>
@@ -1677,132 +2119,78 @@
         </w:rPr>
         <w:t xml:space="preserve"> </w:t>
       </w:r>
-    </w:p>
-    <w:p>
-      <w:pPr>
-        <w:pStyle w:val="ListParagraph"/>
-        <w:numPr>
-          <w:ilvl w:val="2"/>
-          <w:numId w:val="1"/>
-        </w:numPr>
-        <w:rPr>
-          <w:rFonts w:ascii="Arial" w:hAnsi="Arial"/>
-          <w:sz w:val="28"/>
-          <w:szCs w:val="28"/>
-        </w:rPr>
-      </w:pPr>
-      <w:r>
-        <w:rPr>
-          <w:rFonts w:ascii="Arial" w:hAnsi="Arial"/>
-          <w:sz w:val="28"/>
-          <w:szCs w:val="28"/>
-        </w:rPr>
-        <w:t xml:space="preserve">Add text </w:t>
-      </w:r>
-      <w:proofErr w:type="gramStart"/>
-      <w:r>
-        <w:rPr>
-          <w:rFonts w:ascii="Arial" w:hAnsi="Arial"/>
-          <w:sz w:val="28"/>
-          <w:szCs w:val="28"/>
-        </w:rPr>
-        <w:t>note</w:t>
-      </w:r>
-      <w:proofErr w:type="gramEnd"/>
-    </w:p>
-    <w:p>
-      <w:pPr>
-        <w:pStyle w:val="ListParagraph"/>
-        <w:numPr>
-          <w:ilvl w:val="2"/>
-          <w:numId w:val="1"/>
-        </w:numPr>
-        <w:rPr>
-          <w:rFonts w:ascii="Arial" w:hAnsi="Arial"/>
-          <w:sz w:val="28"/>
-          <w:szCs w:val="28"/>
-        </w:rPr>
-      </w:pPr>
-      <w:r>
-        <w:rPr>
-          <w:rFonts w:ascii="Arial" w:hAnsi="Arial"/>
-          <w:sz w:val="28"/>
-          <w:szCs w:val="28"/>
-        </w:rPr>
-        <w:t xml:space="preserve">Edit text </w:t>
-      </w:r>
-      <w:proofErr w:type="gramStart"/>
-      <w:r>
-        <w:rPr>
-          <w:rFonts w:ascii="Arial" w:hAnsi="Arial"/>
-          <w:sz w:val="28"/>
-          <w:szCs w:val="28"/>
-        </w:rPr>
-        <w:t>note</w:t>
-      </w:r>
-      <w:proofErr w:type="gramEnd"/>
-    </w:p>
-    <w:p>
-      <w:pPr>
-        <w:pStyle w:val="ListParagraph"/>
-        <w:numPr>
-          <w:ilvl w:val="2"/>
-          <w:numId w:val="1"/>
-        </w:numPr>
-        <w:rPr>
-          <w:rFonts w:ascii="Arial" w:hAnsi="Arial"/>
-          <w:sz w:val="28"/>
-          <w:szCs w:val="28"/>
-        </w:rPr>
-      </w:pPr>
-      <w:r>
-        <w:rPr>
-          <w:rFonts w:ascii="Arial" w:hAnsi="Arial"/>
-          <w:sz w:val="28"/>
-          <w:szCs w:val="28"/>
-        </w:rPr>
-        <w:t xml:space="preserve">Delete text </w:t>
-      </w:r>
-      <w:proofErr w:type="gramStart"/>
-      <w:r>
-        <w:rPr>
-          <w:rFonts w:ascii="Arial" w:hAnsi="Arial"/>
-          <w:sz w:val="28"/>
-          <w:szCs w:val="28"/>
-        </w:rPr>
-        <w:t>note</w:t>
-      </w:r>
-      <w:proofErr w:type="gramEnd"/>
-    </w:p>
-    <w:p>
-      <w:pPr>
-        <w:pStyle w:val="ListParagraph"/>
-        <w:numPr>
-          <w:ilvl w:val="2"/>
-          <w:numId w:val="1"/>
-        </w:numPr>
-        <w:rPr>
-          <w:rFonts w:ascii="Arial" w:hAnsi="Arial"/>
-          <w:sz w:val="28"/>
-          <w:szCs w:val="28"/>
-        </w:rPr>
-      </w:pPr>
-      <w:r>
-        <w:rPr>
-          <w:rFonts w:ascii="Arial" w:hAnsi="Arial"/>
-          <w:sz w:val="28"/>
-          <w:szCs w:val="28"/>
-        </w:rPr>
-        <w:t xml:space="preserve">Change font and size of text </w:t>
-      </w:r>
-      <w:proofErr w:type="gramStart"/>
-      <w:r>
-        <w:rPr>
-          <w:rFonts w:ascii="Arial" w:hAnsi="Arial"/>
-          <w:sz w:val="28"/>
-          <w:szCs w:val="28"/>
-        </w:rPr>
-        <w:t>note</w:t>
+      <w:proofErr w:type="gramStart"/>
+      <w:r>
+        <w:rPr>
+          <w:rFonts w:ascii="Arial" w:hAnsi="Arial"/>
+          <w:sz w:val="28"/>
+          <w:szCs w:val="28"/>
+        </w:rPr>
+        <w:t>rooms</w:t>
+      </w:r>
+      <w:proofErr w:type="gramEnd"/>
+    </w:p>
+    <w:p>
+      <w:pPr>
+        <w:pStyle w:val="ListParagraph"/>
+        <w:numPr>
+          <w:ilvl w:val="2"/>
+          <w:numId w:val="1"/>
+        </w:numPr>
+        <w:rPr>
+          <w:rFonts w:ascii="Arial" w:hAnsi="Arial"/>
+          <w:sz w:val="28"/>
+          <w:szCs w:val="28"/>
+        </w:rPr>
+      </w:pPr>
+      <w:r>
+        <w:rPr>
+          <w:rFonts w:ascii="Arial" w:hAnsi="Arial"/>
+          <w:sz w:val="28"/>
+          <w:szCs w:val="28"/>
+        </w:rPr>
+        <w:t xml:space="preserve">Select </w:t>
+      </w:r>
+      <w:proofErr w:type="gramStart"/>
+      <w:r>
+        <w:rPr>
+          <w:rFonts w:ascii="Arial" w:hAnsi="Arial"/>
+          <w:sz w:val="28"/>
+          <w:szCs w:val="28"/>
+        </w:rPr>
+        <w:t>date</w:t>
+      </w:r>
+      <w:proofErr w:type="gramEnd"/>
+    </w:p>
+    <w:p>
+      <w:pPr>
+        <w:pStyle w:val="ListParagraph"/>
+        <w:numPr>
+          <w:ilvl w:val="2"/>
+          <w:numId w:val="1"/>
+        </w:numPr>
+        <w:rPr>
+          <w:rFonts w:ascii="Arial" w:hAnsi="Arial"/>
+          <w:sz w:val="28"/>
+          <w:szCs w:val="28"/>
+        </w:rPr>
+      </w:pPr>
+      <w:r>
+        <w:rPr>
+          <w:rFonts w:ascii="Arial" w:hAnsi="Arial"/>
+          <w:sz w:val="28"/>
+          <w:szCs w:val="28"/>
+        </w:rPr>
+        <w:t xml:space="preserve">Select group </w:t>
+      </w:r>
+      <w:proofErr w:type="gramStart"/>
+      <w:r>
+        <w:rPr>
+          <w:rFonts w:ascii="Arial" w:hAnsi="Arial"/>
+          <w:sz w:val="28"/>
+          <w:szCs w:val="28"/>
+        </w:rPr>
+        <w:t>size</w:t>
       </w:r>
       <w:proofErr w:type="gramEnd"/>
     </w:p>
@@ -1825,315 +2213,23 @@
           <w:sz w:val="28"/>
           <w:szCs w:val="28"/>
         </w:rPr>
-        <w:t>B</w:t>
-      </w:r>
-      <w:r>
-        <w:rPr>
-          <w:rFonts w:ascii="Arial" w:hAnsi="Arial"/>
-          <w:sz w:val="28"/>
-          <w:szCs w:val="28"/>
-        </w:rPr>
-        <w:t>ookmark</w:t>
-      </w:r>
-      <w:r>
-        <w:rPr>
-          <w:rFonts w:ascii="Arial" w:hAnsi="Arial"/>
-          <w:sz w:val="28"/>
-          <w:szCs w:val="28"/>
-        </w:rPr>
-        <w:t xml:space="preserve"> book</w:t>
-      </w:r>
-      <w:r>
-        <w:rPr>
-          <w:rFonts w:ascii="Arial" w:hAnsi="Arial"/>
-          <w:sz w:val="28"/>
-          <w:szCs w:val="28"/>
-        </w:rPr>
-        <w:t xml:space="preserve"> pa</w:t>
-      </w:r>
-      <w:r>
-        <w:rPr>
-          <w:rFonts w:ascii="Arial" w:hAnsi="Arial"/>
-          <w:sz w:val="28"/>
-          <w:szCs w:val="28"/>
-        </w:rPr>
-        <w:t>ge</w:t>
-      </w:r>
-    </w:p>
-    <w:p>
-      <w:pPr>
-        <w:pStyle w:val="ListParagraph"/>
-        <w:numPr>
-          <w:ilvl w:val="2"/>
-          <w:numId w:val="1"/>
-        </w:numPr>
-        <w:rPr>
-          <w:rFonts w:ascii="Arial" w:hAnsi="Arial"/>
-          <w:sz w:val="28"/>
-          <w:szCs w:val="28"/>
-        </w:rPr>
-      </w:pPr>
-      <w:r>
-        <w:rPr>
-          <w:rFonts w:ascii="Arial" w:hAnsi="Arial"/>
-          <w:sz w:val="28"/>
-          <w:szCs w:val="28"/>
-        </w:rPr>
-        <w:t xml:space="preserve">Add </w:t>
-      </w:r>
-      <w:proofErr w:type="gramStart"/>
-      <w:r>
-        <w:rPr>
-          <w:rFonts w:ascii="Arial" w:hAnsi="Arial"/>
-          <w:sz w:val="28"/>
-          <w:szCs w:val="28"/>
-        </w:rPr>
-        <w:t>bookmark</w:t>
-      </w:r>
-      <w:proofErr w:type="gramEnd"/>
-    </w:p>
-    <w:p>
-      <w:pPr>
-        <w:pStyle w:val="ListParagraph"/>
-        <w:numPr>
-          <w:ilvl w:val="2"/>
-          <w:numId w:val="1"/>
-        </w:numPr>
-        <w:rPr>
-          <w:rFonts w:ascii="Arial" w:hAnsi="Arial"/>
-          <w:sz w:val="28"/>
-          <w:szCs w:val="28"/>
-        </w:rPr>
-      </w:pPr>
-      <w:r>
-        <w:rPr>
-          <w:rFonts w:ascii="Arial" w:hAnsi="Arial"/>
-          <w:sz w:val="28"/>
-          <w:szCs w:val="28"/>
-        </w:rPr>
-        <w:t xml:space="preserve">Edit </w:t>
-      </w:r>
-      <w:proofErr w:type="gramStart"/>
-      <w:r>
-        <w:rPr>
-          <w:rFonts w:ascii="Arial" w:hAnsi="Arial"/>
-          <w:sz w:val="28"/>
-          <w:szCs w:val="28"/>
-        </w:rPr>
-        <w:t>bookmark</w:t>
-      </w:r>
-      <w:proofErr w:type="gramEnd"/>
-    </w:p>
-    <w:p>
-      <w:pPr>
-        <w:pStyle w:val="ListParagraph"/>
-        <w:numPr>
-          <w:ilvl w:val="2"/>
-          <w:numId w:val="1"/>
-        </w:numPr>
-        <w:rPr>
-          <w:rFonts w:ascii="Arial" w:hAnsi="Arial"/>
-          <w:sz w:val="28"/>
-          <w:szCs w:val="28"/>
-        </w:rPr>
-      </w:pPr>
-      <w:r>
-        <w:rPr>
-          <w:rFonts w:ascii="Arial" w:hAnsi="Arial"/>
-          <w:sz w:val="28"/>
-          <w:szCs w:val="28"/>
-        </w:rPr>
-        <w:t xml:space="preserve">Delete </w:t>
-      </w:r>
-      <w:proofErr w:type="gramStart"/>
-      <w:r>
-        <w:rPr>
-          <w:rFonts w:ascii="Arial" w:hAnsi="Arial"/>
-          <w:sz w:val="28"/>
-          <w:szCs w:val="28"/>
-        </w:rPr>
-        <w:t>bookmark</w:t>
-      </w:r>
-      <w:proofErr w:type="gramEnd"/>
-    </w:p>
-    <w:p>
-      <w:pPr>
-        <w:pStyle w:val="ListParagraph"/>
-        <w:numPr>
-          <w:ilvl w:val="1"/>
-          <w:numId w:val="1"/>
-        </w:numPr>
-        <w:rPr>
-          <w:rFonts w:ascii="Arial" w:hAnsi="Arial"/>
-          <w:sz w:val="28"/>
-          <w:szCs w:val="28"/>
-        </w:rPr>
-      </w:pPr>
-      <w:r>
-        <w:rPr>
-          <w:rFonts w:ascii="Arial" w:hAnsi="Arial"/>
-          <w:sz w:val="28"/>
-          <w:szCs w:val="28"/>
-        </w:rPr>
-        <w:t>H</w:t>
-      </w:r>
-      <w:r>
-        <w:rPr>
-          <w:rFonts w:ascii="Arial" w:hAnsi="Arial"/>
-          <w:sz w:val="28"/>
-          <w:szCs w:val="28"/>
-        </w:rPr>
-        <w:t xml:space="preserve">ighlight text </w:t>
-      </w:r>
-      <w:proofErr w:type="gramStart"/>
-      <w:r>
-        <w:rPr>
-          <w:rFonts w:ascii="Arial" w:hAnsi="Arial"/>
-          <w:sz w:val="28"/>
-          <w:szCs w:val="28"/>
-        </w:rPr>
-        <w:t>passage</w:t>
-      </w:r>
-      <w:proofErr w:type="gramEnd"/>
-    </w:p>
-    <w:p>
-      <w:pPr>
-        <w:pStyle w:val="ListParagraph"/>
-        <w:numPr>
-          <w:ilvl w:val="2"/>
-          <w:numId w:val="1"/>
-        </w:numPr>
-        <w:rPr>
-          <w:rFonts w:ascii="Arial" w:hAnsi="Arial"/>
-          <w:sz w:val="28"/>
-          <w:szCs w:val="28"/>
-        </w:rPr>
-      </w:pPr>
-      <w:r>
-        <w:rPr>
-          <w:rFonts w:ascii="Arial" w:hAnsi="Arial"/>
-          <w:sz w:val="28"/>
-          <w:szCs w:val="28"/>
-        </w:rPr>
-        <w:t xml:space="preserve">Add </w:t>
-      </w:r>
-      <w:proofErr w:type="gramStart"/>
-      <w:r>
-        <w:rPr>
-          <w:rFonts w:ascii="Arial" w:hAnsi="Arial"/>
-          <w:sz w:val="28"/>
-          <w:szCs w:val="28"/>
-        </w:rPr>
-        <w:t>highlight</w:t>
-      </w:r>
-      <w:proofErr w:type="gramEnd"/>
-    </w:p>
-    <w:p>
-      <w:pPr>
-        <w:pStyle w:val="ListParagraph"/>
-        <w:numPr>
-          <w:ilvl w:val="2"/>
-          <w:numId w:val="1"/>
-        </w:numPr>
-        <w:rPr>
-          <w:rFonts w:ascii="Arial" w:hAnsi="Arial"/>
-          <w:sz w:val="28"/>
-          <w:szCs w:val="28"/>
-        </w:rPr>
-      </w:pPr>
-      <w:r>
-        <w:rPr>
-          <w:rFonts w:ascii="Arial" w:hAnsi="Arial"/>
-          <w:sz w:val="28"/>
-          <w:szCs w:val="28"/>
-        </w:rPr>
-        <w:t xml:space="preserve">Edit </w:t>
-      </w:r>
-      <w:proofErr w:type="gramStart"/>
-      <w:r>
-        <w:rPr>
-          <w:rFonts w:ascii="Arial" w:hAnsi="Arial"/>
-          <w:sz w:val="28"/>
-          <w:szCs w:val="28"/>
-        </w:rPr>
-        <w:t>highlight</w:t>
-      </w:r>
-      <w:proofErr w:type="gramEnd"/>
-    </w:p>
-    <w:p>
-      <w:pPr>
-        <w:pStyle w:val="ListParagraph"/>
-        <w:numPr>
-          <w:ilvl w:val="2"/>
-          <w:numId w:val="1"/>
-        </w:numPr>
-        <w:rPr>
-          <w:rFonts w:ascii="Arial" w:hAnsi="Arial"/>
-          <w:sz w:val="28"/>
-          <w:szCs w:val="28"/>
-        </w:rPr>
-      </w:pPr>
-      <w:r>
-        <w:rPr>
-          <w:rFonts w:ascii="Arial" w:hAnsi="Arial"/>
-          <w:sz w:val="28"/>
-          <w:szCs w:val="28"/>
-        </w:rPr>
-        <w:t xml:space="preserve">Delete </w:t>
-      </w:r>
-      <w:proofErr w:type="gramStart"/>
-      <w:r>
-        <w:rPr>
-          <w:rFonts w:ascii="Arial" w:hAnsi="Arial"/>
-          <w:sz w:val="28"/>
-          <w:szCs w:val="28"/>
-        </w:rPr>
-        <w:t>highlight</w:t>
-      </w:r>
-      <w:proofErr w:type="gramEnd"/>
-    </w:p>
-    <w:p>
-      <w:pPr>
-        <w:pStyle w:val="ListParagraph"/>
-        <w:numPr>
-          <w:ilvl w:val="0"/>
-          <w:numId w:val="1"/>
-        </w:numPr>
-        <w:rPr>
-          <w:rFonts w:ascii="Arial" w:hAnsi="Arial"/>
-          <w:sz w:val="28"/>
-          <w:szCs w:val="28"/>
-        </w:rPr>
-      </w:pPr>
-      <w:r>
-        <w:rPr>
-          <w:rFonts w:ascii="Arial" w:hAnsi="Arial"/>
-          <w:sz w:val="28"/>
-          <w:szCs w:val="28"/>
-        </w:rPr>
-        <w:t>Study Room Reservation</w:t>
-      </w:r>
-    </w:p>
-    <w:p>
-      <w:pPr>
-        <w:pStyle w:val="ListParagraph"/>
-        <w:numPr>
-          <w:ilvl w:val="1"/>
-          <w:numId w:val="1"/>
-        </w:numPr>
-        <w:rPr>
-          <w:rFonts w:ascii="Arial" w:hAnsi="Arial"/>
-          <w:sz w:val="28"/>
-          <w:szCs w:val="28"/>
-        </w:rPr>
-      </w:pPr>
-      <w:r>
-        <w:rPr>
-          <w:rFonts w:ascii="Arial" w:hAnsi="Arial"/>
-          <w:sz w:val="28"/>
-          <w:szCs w:val="28"/>
-        </w:rPr>
-        <w:t>Search available</w:t>
+        <w:t>C</w:t>
+      </w:r>
+      <w:r>
+        <w:rPr>
+          <w:rFonts w:ascii="Arial" w:hAnsi="Arial"/>
+          <w:sz w:val="28"/>
+          <w:szCs w:val="28"/>
+        </w:rPr>
+        <w:t xml:space="preserve">reate </w:t>
+      </w:r>
+      <w:r>
+        <w:rPr>
+          <w:rFonts w:ascii="Arial" w:hAnsi="Arial"/>
+          <w:sz w:val="28"/>
+          <w:szCs w:val="28"/>
+        </w:rPr>
+        <w:t>reservation for</w:t>
       </w:r>
       <w:r>
         <w:rPr>
@@ -2143,101 +2239,13 @@
         </w:rPr>
         <w:t xml:space="preserve"> </w:t>
       </w:r>
-      <w:proofErr w:type="gramStart"/>
-      <w:r>
-        <w:rPr>
-          <w:rFonts w:ascii="Arial" w:hAnsi="Arial"/>
-          <w:sz w:val="28"/>
-          <w:szCs w:val="28"/>
-        </w:rPr>
-        <w:t>rooms</w:t>
-      </w:r>
-      <w:proofErr w:type="gramEnd"/>
-    </w:p>
-    <w:p>
-      <w:pPr>
-        <w:pStyle w:val="ListParagraph"/>
-        <w:numPr>
-          <w:ilvl w:val="2"/>
-          <w:numId w:val="1"/>
-        </w:numPr>
-        <w:rPr>
-          <w:rFonts w:ascii="Arial" w:hAnsi="Arial"/>
-          <w:sz w:val="28"/>
-          <w:szCs w:val="28"/>
-        </w:rPr>
-      </w:pPr>
-      <w:r>
-        <w:rPr>
-          <w:rFonts w:ascii="Arial" w:hAnsi="Arial"/>
-          <w:sz w:val="28"/>
-          <w:szCs w:val="28"/>
-        </w:rPr>
-        <w:t xml:space="preserve">Select </w:t>
-      </w:r>
-      <w:proofErr w:type="gramStart"/>
-      <w:r>
-        <w:rPr>
-          <w:rFonts w:ascii="Arial" w:hAnsi="Arial"/>
-          <w:sz w:val="28"/>
-          <w:szCs w:val="28"/>
-        </w:rPr>
-        <w:t>date</w:t>
-      </w:r>
-      <w:proofErr w:type="gramEnd"/>
-    </w:p>
-    <w:p>
-      <w:pPr>
-        <w:pStyle w:val="ListParagraph"/>
-        <w:numPr>
-          <w:ilvl w:val="2"/>
-          <w:numId w:val="1"/>
-        </w:numPr>
-        <w:rPr>
-          <w:rFonts w:ascii="Arial" w:hAnsi="Arial"/>
-          <w:sz w:val="28"/>
-          <w:szCs w:val="28"/>
-        </w:rPr>
-      </w:pPr>
-      <w:r>
-        <w:rPr>
-          <w:rFonts w:ascii="Arial" w:hAnsi="Arial"/>
-          <w:sz w:val="28"/>
-          <w:szCs w:val="28"/>
-        </w:rPr>
-        <w:t xml:space="preserve">Select group </w:t>
-      </w:r>
-      <w:proofErr w:type="gramStart"/>
-      <w:r>
-        <w:rPr>
-          <w:rFonts w:ascii="Arial" w:hAnsi="Arial"/>
-          <w:sz w:val="28"/>
-          <w:szCs w:val="28"/>
-        </w:rPr>
-        <w:t>size</w:t>
-      </w:r>
-      <w:proofErr w:type="gramEnd"/>
-    </w:p>
-    <w:p>
-      <w:pPr>
-        <w:pStyle w:val="ListParagraph"/>
-        <w:numPr>
-          <w:ilvl w:val="1"/>
-          <w:numId w:val="1"/>
-        </w:numPr>
-        <w:rPr>
-          <w:rFonts w:ascii="Arial" w:hAnsi="Arial"/>
-          <w:sz w:val="28"/>
-          <w:szCs w:val="28"/>
-        </w:rPr>
-      </w:pPr>
-      <w:r>
-        <w:rPr>
-          <w:rFonts w:ascii="Arial" w:hAnsi="Arial"/>
-          <w:sz w:val="28"/>
-          <w:szCs w:val="28"/>
-        </w:rPr>
-        <w:t>Confirm reservation for</w:t>
+      <w:r>
+        <w:rPr>
+          <w:rFonts w:ascii="Arial" w:hAnsi="Arial"/>
+          <w:sz w:val="28"/>
+          <w:szCs w:val="28"/>
+        </w:rPr>
+        <w:t>a</w:t>
       </w:r>
       <w:r>
         <w:rPr>
@@ -2253,26 +2261,8 @@
           <w:sz w:val="28"/>
           <w:szCs w:val="28"/>
         </w:rPr>
-        <w:t>a</w:t>
-      </w:r>
-      <w:r>
-        <w:rPr>
-          <w:rFonts w:ascii="Arial" w:hAnsi="Arial"/>
-          <w:sz w:val="28"/>
-          <w:szCs w:val="28"/>
-        </w:rPr>
-        <w:t xml:space="preserve"> </w:t>
-      </w:r>
-      <w:proofErr w:type="gramStart"/>
-      <w:r>
-        <w:rPr>
-          <w:rFonts w:ascii="Arial" w:hAnsi="Arial"/>
-          <w:sz w:val="28"/>
-          <w:szCs w:val="28"/>
-        </w:rPr>
         <w:t>room</w:t>
       </w:r>
-      <w:proofErr w:type="gramEnd"/>
     </w:p>
     <w:p>
       <w:pPr>

</xml_diff>